<commit_message>
=== Relese 2.3.3 ===
git-svn-id: https://svn.viathinksoft.com/svn/userdetect2/trunk@101 df003e47-9a21-4b3a-a707-7fb453dca10a
</commit_message>
<xml_diff>
--- a/UserDetect2/Documentation.docx
+++ b/UserDetect2/Documentation.docx
@@ -1,6 +1,6 @@
 
 <file path=word/document.xml><?xml version="1.0" encoding="utf-8"?>
-<w:document xmlns:wpc="http://schemas.microsoft.com/office/word/2010/wordprocessingCanvas" xmlns:cx="http://schemas.microsoft.com/office/drawing/2014/chartex" xmlns:cx1="http://schemas.microsoft.com/office/drawing/2015/9/8/chartex" xmlns:cx2="http://schemas.microsoft.com/office/drawing/2015/10/21/chartex" xmlns:cx3="http://schemas.microsoft.com/office/drawing/2016/5/9/chartex" xmlns:cx4="http://schemas.microsoft.com/office/drawing/2016/5/10/chartex" xmlns:cx5="http://schemas.microsoft.com/office/drawing/2016/5/11/chartex" xmlns:cx6="http://schemas.microsoft.com/office/drawing/2016/5/12/chartex" xmlns:cx7="http://schemas.microsoft.com/office/drawing/2016/5/13/chartex" xmlns:cx8="http://schemas.microsoft.com/office/drawing/2016/5/14/chartex" xmlns:mc="http://schemas.openxmlformats.org/markup-compatibility/2006" xmlns:aink="http://schemas.microsoft.com/office/drawing/2016/ink" xmlns:am3d="http://schemas.microsoft.com/office/drawing/2017/model3d" xmlns:o="urn:schemas-microsoft-com:office:office" xmlns:r="http://schemas.openxmlformats.org/officeDocument/2006/relationships" xmlns:m="http://schemas.openxmlformats.org/officeDocument/2006/math" xmlns:v="urn:schemas-microsoft-com:vml" xmlns:wp14="http://schemas.microsoft.com/office/word/2010/wordprocessingDrawing" xmlns:wp="http://schemas.openxmlformats.org/drawingml/2006/wordprocessingDrawing" xmlns:w10="urn:schemas-microsoft-com:office:word" xmlns:w="http://schemas.openxmlformats.org/wordprocessingml/2006/main" xmlns:w14="http://schemas.microsoft.com/office/word/2010/wordml" xmlns:w15="http://schemas.microsoft.com/office/word/2012/wordml" xmlns:w16cex="http://schemas.microsoft.com/office/word/2018/wordml/cex" xmlns:w16cid="http://schemas.microsoft.com/office/word/2016/wordml/cid" xmlns:w16="http://schemas.microsoft.com/office/word/2018/wordml" xmlns:w16sdtdh="http://schemas.microsoft.com/office/word/2020/wordml/sdtdatahash" xmlns:w16se="http://schemas.microsoft.com/office/word/2015/wordml/symex" xmlns:wpg="http://schemas.microsoft.com/office/word/2010/wordprocessingGroup" xmlns:wpi="http://schemas.microsoft.com/office/word/2010/wordprocessingInk" xmlns:wne="http://schemas.microsoft.com/office/word/2006/wordml" xmlns:wps="http://schemas.microsoft.com/office/word/2010/wordprocessingShape" mc:Ignorable="w14 w15 w16se w16cid w16 w16cex w16sdtdh wp14">
+<w:document xmlns:wpc="http://schemas.microsoft.com/office/word/2010/wordprocessingCanvas" xmlns:cx="http://schemas.microsoft.com/office/drawing/2014/chartex" xmlns:cx1="http://schemas.microsoft.com/office/drawing/2015/9/8/chartex" xmlns:cx2="http://schemas.microsoft.com/office/drawing/2015/10/21/chartex" xmlns:cx3="http://schemas.microsoft.com/office/drawing/2016/5/9/chartex" xmlns:cx4="http://schemas.microsoft.com/office/drawing/2016/5/10/chartex" xmlns:cx5="http://schemas.microsoft.com/office/drawing/2016/5/11/chartex" xmlns:cx6="http://schemas.microsoft.com/office/drawing/2016/5/12/chartex" xmlns:cx7="http://schemas.microsoft.com/office/drawing/2016/5/13/chartex" xmlns:cx8="http://schemas.microsoft.com/office/drawing/2016/5/14/chartex" xmlns:mc="http://schemas.openxmlformats.org/markup-compatibility/2006" xmlns:aink="http://schemas.microsoft.com/office/drawing/2016/ink" xmlns:am3d="http://schemas.microsoft.com/office/drawing/2017/model3d" xmlns:o="urn:schemas-microsoft-com:office:office" xmlns:oel="http://schemas.microsoft.com/office/2019/extlst" xmlns:r="http://schemas.openxmlformats.org/officeDocument/2006/relationships" xmlns:m="http://schemas.openxmlformats.org/officeDocument/2006/math" xmlns:v="urn:schemas-microsoft-com:vml" xmlns:wp14="http://schemas.microsoft.com/office/word/2010/wordprocessingDrawing" xmlns:wp="http://schemas.openxmlformats.org/drawingml/2006/wordprocessingDrawing" xmlns:w10="urn:schemas-microsoft-com:office:word" xmlns:w="http://schemas.openxmlformats.org/wordprocessingml/2006/main" xmlns:w14="http://schemas.microsoft.com/office/word/2010/wordml" xmlns:w15="http://schemas.microsoft.com/office/word/2012/wordml" xmlns:w16cex="http://schemas.microsoft.com/office/word/2018/wordml/cex" xmlns:w16cid="http://schemas.microsoft.com/office/word/2016/wordml/cid" xmlns:w16="http://schemas.microsoft.com/office/word/2018/wordml" xmlns:w16du="http://schemas.microsoft.com/office/word/2023/wordml/word16du" xmlns:w16sdtdh="http://schemas.microsoft.com/office/word/2020/wordml/sdtdatahash" xmlns:w16se="http://schemas.microsoft.com/office/word/2015/wordml/symex" xmlns:wpg="http://schemas.microsoft.com/office/word/2010/wordprocessingGroup" xmlns:wpi="http://schemas.microsoft.com/office/word/2010/wordprocessingInk" xmlns:wne="http://schemas.microsoft.com/office/word/2006/wordml" xmlns:wps="http://schemas.microsoft.com/office/word/2010/wordprocessingShape" mc:Ignorable="w14 w15 w16se w16cid w16 w16cex w16sdtdh w16du wp14">
   <w:body>
     <w:p>
       <w:pPr>
@@ -43,7 +43,7 @@
         <w:rPr>
           <w:lang w:val="en-US"/>
         </w:rPr>
-        <w:t>3</w:t>
+        <w:t>20</w:t>
       </w:r>
       <w:r>
         <w:rPr>
@@ -55,7 +55,19 @@
         <w:rPr>
           <w:lang w:val="en-US"/>
         </w:rPr>
-        <w:t>January 2017</w:t>
+        <w:t xml:space="preserve">May </w:t>
+      </w:r>
+      <w:r>
+        <w:rPr>
+          <w:lang w:val="en-US"/>
+        </w:rPr>
+        <w:t>20</w:t>
+      </w:r>
+      <w:r>
+        <w:rPr>
+          <w:lang w:val="en-US"/>
+        </w:rPr>
+        <w:t>24</w:t>
       </w:r>
     </w:p>
     <w:p>
@@ -6577,15 +6589,32 @@
         </w:rPr>
         <w:br/>
       </w:r>
-      <w:hyperlink r:id="rId6" w:history="1">
-        <w:r>
-          <w:rPr>
-            <w:rStyle w:val="Hyperlink"/>
-            <w:lang w:val="en-US"/>
-          </w:rPr>
-          <w:t>https://misc.daniel-marschall.de/tools/uuid_mac_decoder/</w:t>
-        </w:r>
-      </w:hyperlink>
+      <w:r>
+        <w:fldChar w:fldCharType="begin"/>
+      </w:r>
+      <w:r>
+        <w:rPr>
+          <w:lang w:val="en-US"/>
+        </w:rPr>
+        <w:instrText>HYPERLINK "https://misc.daniel-marschall.de/tools/uuid_mac_decoder/"</w:instrText>
+      </w:r>
+      <w:r>
+        <w:fldChar w:fldCharType="separate"/>
+      </w:r>
+      <w:r>
+        <w:rPr>
+          <w:rStyle w:val="Hyperlink"/>
+          <w:lang w:val="en-US"/>
+        </w:rPr>
+        <w:t>https://misc.daniel-marschall.de/tools/uuid_mac_decoder/</w:t>
+      </w:r>
+      <w:r>
+        <w:rPr>
+          <w:rStyle w:val="Hyperlink"/>
+          <w:lang w:val="en-US"/>
+        </w:rPr>
+        <w:fldChar w:fldCharType="end"/>
+      </w:r>
     </w:p>
     <w:p>
       <w:pPr>
@@ -8143,23 +8172,7 @@
           <w:rFonts w:ascii="Courier New" w:hAnsi="Courier New" w:cs="Courier New"/>
           <w:lang w:val="en-US"/>
         </w:rPr>
-        <w:t xml:space="preserve"> </w:t>
-      </w:r>
-      <w:proofErr w:type="spellStart"/>
-      <w:r>
-        <w:rPr>
-          <w:rFonts w:ascii="Courier New" w:hAnsi="Courier New" w:cs="Courier New"/>
-          <w:lang w:val="en-US"/>
-        </w:rPr>
-        <w:t>IdentificationStringW</w:t>
-      </w:r>
-      <w:proofErr w:type="spellEnd"/>
-      <w:r>
-        <w:rPr>
-          <w:rFonts w:ascii="Courier New" w:hAnsi="Courier New" w:cs="Courier New"/>
-          <w:lang w:val="en-US"/>
-        </w:rPr>
-        <w:t>(</w:t>
+        <w:t xml:space="preserve"> IdentificationStringW(</w:t>
       </w:r>
       <w:proofErr w:type="spellStart"/>
       <w:r>
@@ -9019,13 +9032,85 @@
         </w:rPr>
         <w:t xml:space="preserve"> </w:t>
       </w:r>
-      <w:proofErr w:type="spellStart"/>
-      <w:r>
-        <w:rPr>
-          <w:rFonts w:ascii="Courier New" w:hAnsi="Courier New" w:cs="Courier New"/>
-          <w:lang w:val="en-US"/>
-        </w:rPr>
-        <w:t>IdentificationStringW</w:t>
+      <w:r>
+        <w:rPr>
+          <w:rFonts w:ascii="Courier New" w:hAnsi="Courier New" w:cs="Courier New"/>
+          <w:lang w:val="en-US"/>
+        </w:rPr>
+        <w:t xml:space="preserve">IdentificationStringW(LPWSTR </w:t>
+      </w:r>
+      <w:proofErr w:type="spellStart"/>
+      <w:r>
+        <w:rPr>
+          <w:rFonts w:ascii="Courier New" w:hAnsi="Courier New" w:cs="Courier New"/>
+          <w:lang w:val="en-US"/>
+        </w:rPr>
+        <w:t>lpIdentifier</w:t>
+      </w:r>
+      <w:proofErr w:type="spellEnd"/>
+      <w:r>
+        <w:rPr>
+          <w:rFonts w:ascii="Courier New" w:hAnsi="Courier New" w:cs="Courier New"/>
+          <w:lang w:val="en-US"/>
+        </w:rPr>
+        <w:t xml:space="preserve">, DWORD </w:t>
+      </w:r>
+      <w:proofErr w:type="spellStart"/>
+      <w:r>
+        <w:rPr>
+          <w:rFonts w:ascii="Courier New" w:hAnsi="Courier New" w:cs="Courier New"/>
+          <w:lang w:val="en-US"/>
+        </w:rPr>
+        <w:t>cchSize</w:t>
+      </w:r>
+      <w:proofErr w:type="spellEnd"/>
+      <w:r>
+        <w:rPr>
+          <w:rFonts w:ascii="Courier New" w:hAnsi="Courier New" w:cs="Courier New"/>
+          <w:lang w:val="en-US"/>
+        </w:rPr>
+        <w:t>);</w:t>
+      </w:r>
+    </w:p>
+    <w:p>
+      <w:pPr>
+        <w:rPr>
+          <w:rFonts w:ascii="Courier New" w:hAnsi="Courier New" w:cs="Courier New"/>
+          <w:lang w:val="en-US"/>
+        </w:rPr>
+      </w:pPr>
+      <w:r>
+        <w:rPr>
+          <w:rFonts w:ascii="Courier New" w:hAnsi="Courier New" w:cs="Courier New"/>
+          <w:b/>
+          <w:lang w:val="en-US"/>
+        </w:rPr>
+        <w:t>__</w:t>
+      </w:r>
+      <w:proofErr w:type="spellStart"/>
+      <w:r>
+        <w:rPr>
+          <w:rFonts w:ascii="Courier New" w:hAnsi="Courier New" w:cs="Courier New"/>
+          <w:b/>
+          <w:lang w:val="en-US"/>
+        </w:rPr>
+        <w:t>cdecl</w:t>
+      </w:r>
+      <w:proofErr w:type="spellEnd"/>
+      <w:r>
+        <w:rPr>
+          <w:rFonts w:ascii="Courier New" w:hAnsi="Courier New" w:cs="Courier New"/>
+          <w:lang w:val="en-US"/>
+        </w:rPr>
+        <w:t xml:space="preserve"> BOOL </w:t>
+      </w:r>
+      <w:proofErr w:type="spellStart"/>
+      <w:r>
+        <w:rPr>
+          <w:rFonts w:ascii="Courier New" w:hAnsi="Courier New" w:cs="Courier New"/>
+          <w:lang w:val="en-US"/>
+        </w:rPr>
+        <w:t>DescribeOwnStatusCodeW</w:t>
       </w:r>
       <w:proofErr w:type="spellEnd"/>
       <w:r>
@@ -9041,7 +9126,7 @@
           <w:rFonts w:ascii="Courier New" w:hAnsi="Courier New" w:cs="Courier New"/>
           <w:lang w:val="en-US"/>
         </w:rPr>
-        <w:t>lpIdentifier</w:t>
+        <w:t>lpErrorDescription</w:t>
       </w:r>
       <w:proofErr w:type="spellEnd"/>
       <w:r>
@@ -9065,6 +9150,45 @@
           <w:rFonts w:ascii="Courier New" w:hAnsi="Courier New" w:cs="Courier New"/>
           <w:lang w:val="en-US"/>
         </w:rPr>
+        <w:t>, UD2_STAT</w:t>
+      </w:r>
+      <w:r>
+        <w:rPr>
+          <w:rFonts w:ascii="Courier New" w:hAnsi="Courier New" w:cs="Courier New"/>
+          <w:lang w:val="en-US"/>
+        </w:rPr>
+        <w:t xml:space="preserve">US </w:t>
+      </w:r>
+      <w:proofErr w:type="spellStart"/>
+      <w:r>
+        <w:rPr>
+          <w:rFonts w:ascii="Courier New" w:hAnsi="Courier New" w:cs="Courier New"/>
+          <w:lang w:val="en-US"/>
+        </w:rPr>
+        <w:t>statusCode</w:t>
+      </w:r>
+      <w:proofErr w:type="spellEnd"/>
+      <w:r>
+        <w:rPr>
+          <w:rFonts w:ascii="Courier New" w:hAnsi="Courier New" w:cs="Courier New"/>
+          <w:lang w:val="en-US"/>
+        </w:rPr>
+        <w:t xml:space="preserve">, LANGID </w:t>
+      </w:r>
+      <w:proofErr w:type="spellStart"/>
+      <w:r>
+        <w:rPr>
+          <w:rFonts w:ascii="Courier New" w:hAnsi="Courier New" w:cs="Courier New"/>
+          <w:lang w:val="en-US"/>
+        </w:rPr>
+        <w:t>wLangID</w:t>
+      </w:r>
+      <w:proofErr w:type="spellEnd"/>
+      <w:r>
+        <w:rPr>
+          <w:rFonts w:ascii="Courier New" w:hAnsi="Courier New" w:cs="Courier New"/>
+          <w:lang w:val="en-US"/>
+        </w:rPr>
         <w:t>);</w:t>
       </w:r>
     </w:p>
@@ -9077,126 +9201,6 @@
       </w:pPr>
       <w:r>
         <w:rPr>
-          <w:rFonts w:ascii="Courier New" w:hAnsi="Courier New" w:cs="Courier New"/>
-          <w:b/>
-          <w:lang w:val="en-US"/>
-        </w:rPr>
-        <w:t>__</w:t>
-      </w:r>
-      <w:proofErr w:type="spellStart"/>
-      <w:r>
-        <w:rPr>
-          <w:rFonts w:ascii="Courier New" w:hAnsi="Courier New" w:cs="Courier New"/>
-          <w:b/>
-          <w:lang w:val="en-US"/>
-        </w:rPr>
-        <w:t>cdecl</w:t>
-      </w:r>
-      <w:proofErr w:type="spellEnd"/>
-      <w:r>
-        <w:rPr>
-          <w:rFonts w:ascii="Courier New" w:hAnsi="Courier New" w:cs="Courier New"/>
-          <w:lang w:val="en-US"/>
-        </w:rPr>
-        <w:t xml:space="preserve"> BOOL </w:t>
-      </w:r>
-      <w:proofErr w:type="spellStart"/>
-      <w:r>
-        <w:rPr>
-          <w:rFonts w:ascii="Courier New" w:hAnsi="Courier New" w:cs="Courier New"/>
-          <w:lang w:val="en-US"/>
-        </w:rPr>
-        <w:t>DescribeOwnStatusCodeW</w:t>
-      </w:r>
-      <w:proofErr w:type="spellEnd"/>
-      <w:r>
-        <w:rPr>
-          <w:rFonts w:ascii="Courier New" w:hAnsi="Courier New" w:cs="Courier New"/>
-          <w:lang w:val="en-US"/>
-        </w:rPr>
-        <w:t xml:space="preserve">(LPWSTR </w:t>
-      </w:r>
-      <w:proofErr w:type="spellStart"/>
-      <w:r>
-        <w:rPr>
-          <w:rFonts w:ascii="Courier New" w:hAnsi="Courier New" w:cs="Courier New"/>
-          <w:lang w:val="en-US"/>
-        </w:rPr>
-        <w:t>lpErrorDescription</w:t>
-      </w:r>
-      <w:proofErr w:type="spellEnd"/>
-      <w:r>
-        <w:rPr>
-          <w:rFonts w:ascii="Courier New" w:hAnsi="Courier New" w:cs="Courier New"/>
-          <w:lang w:val="en-US"/>
-        </w:rPr>
-        <w:t xml:space="preserve">, DWORD </w:t>
-      </w:r>
-      <w:proofErr w:type="spellStart"/>
-      <w:r>
-        <w:rPr>
-          <w:rFonts w:ascii="Courier New" w:hAnsi="Courier New" w:cs="Courier New"/>
-          <w:lang w:val="en-US"/>
-        </w:rPr>
-        <w:t>cchSize</w:t>
-      </w:r>
-      <w:proofErr w:type="spellEnd"/>
-      <w:r>
-        <w:rPr>
-          <w:rFonts w:ascii="Courier New" w:hAnsi="Courier New" w:cs="Courier New"/>
-          <w:lang w:val="en-US"/>
-        </w:rPr>
-        <w:t>, UD2_STAT</w:t>
-      </w:r>
-      <w:r>
-        <w:rPr>
-          <w:rFonts w:ascii="Courier New" w:hAnsi="Courier New" w:cs="Courier New"/>
-          <w:lang w:val="en-US"/>
-        </w:rPr>
-        <w:t xml:space="preserve">US </w:t>
-      </w:r>
-      <w:proofErr w:type="spellStart"/>
-      <w:r>
-        <w:rPr>
-          <w:rFonts w:ascii="Courier New" w:hAnsi="Courier New" w:cs="Courier New"/>
-          <w:lang w:val="en-US"/>
-        </w:rPr>
-        <w:t>statusCode</w:t>
-      </w:r>
-      <w:proofErr w:type="spellEnd"/>
-      <w:r>
-        <w:rPr>
-          <w:rFonts w:ascii="Courier New" w:hAnsi="Courier New" w:cs="Courier New"/>
-          <w:lang w:val="en-US"/>
-        </w:rPr>
-        <w:t xml:space="preserve">, LANGID </w:t>
-      </w:r>
-      <w:proofErr w:type="spellStart"/>
-      <w:r>
-        <w:rPr>
-          <w:rFonts w:ascii="Courier New" w:hAnsi="Courier New" w:cs="Courier New"/>
-          <w:lang w:val="en-US"/>
-        </w:rPr>
-        <w:t>wLangID</w:t>
-      </w:r>
-      <w:proofErr w:type="spellEnd"/>
-      <w:r>
-        <w:rPr>
-          <w:rFonts w:ascii="Courier New" w:hAnsi="Courier New" w:cs="Courier New"/>
-          <w:lang w:val="en-US"/>
-        </w:rPr>
-        <w:t>);</w:t>
-      </w:r>
-    </w:p>
-    <w:p>
-      <w:pPr>
-        <w:rPr>
-          <w:rFonts w:ascii="Courier New" w:hAnsi="Courier New" w:cs="Courier New"/>
-          <w:lang w:val="en-US"/>
-        </w:rPr>
-      </w:pPr>
-      <w:r>
-        <w:rPr>
           <w:u w:val="single"/>
           <w:lang w:val="en-US"/>
         </w:rPr>
@@ -9304,7 +9308,6 @@
         </w:rPr>
         <w:t xml:space="preserve">Method </w:t>
       </w:r>
-      <w:proofErr w:type="spellStart"/>
       <w:r>
         <w:rPr>
           <w:rFonts w:ascii="Courier New" w:hAnsi="Courier New" w:cs="Courier New"/>
@@ -9321,7 +9324,6 @@
         </w:rPr>
         <w:t>W</w:t>
       </w:r>
-      <w:proofErr w:type="spellEnd"/>
     </w:p>
     <w:p>
       <w:pPr>
@@ -12284,7 +12286,6 @@
         </w:rPr>
         <w:t xml:space="preserve"> contains the Windows Status Code (e.g. from </w:t>
       </w:r>
-      <w:proofErr w:type="spellStart"/>
       <w:r>
         <w:rPr>
           <w:rFonts w:ascii="Courier New" w:hAnsi="Courier New" w:cs="Courier New"/>
@@ -12292,7 +12293,6 @@
         </w:rPr>
         <w:t>GetLastError</w:t>
       </w:r>
-      <w:proofErr w:type="spellEnd"/>
       <w:r>
         <w:rPr>
           <w:lang w:val="en-US"/>
@@ -13581,23 +13581,7 @@
           <w:rFonts w:ascii="Courier New" w:hAnsi="Courier New" w:cs="Courier New"/>
           <w:lang w:val="en-US"/>
         </w:rPr>
-        <w:t xml:space="preserve">: </w:t>
-      </w:r>
-      <w:proofErr w:type="spellStart"/>
-      <w:r>
-        <w:rPr>
-          <w:rFonts w:ascii="Courier New" w:hAnsi="Courier New" w:cs="Courier New"/>
-          <w:lang w:val="en-US"/>
-        </w:rPr>
-        <w:t>WideString</w:t>
-      </w:r>
-      <w:proofErr w:type="spellEnd"/>
-      <w:r>
-        <w:rPr>
-          <w:rFonts w:ascii="Courier New" w:hAnsi="Courier New" w:cs="Courier New"/>
-          <w:lang w:val="en-US"/>
-        </w:rPr>
-        <w:t>): UD2_STATUS;</w:t>
+        <w:t>: WideString): UD2_STATUS;</w:t>
       </w:r>
     </w:p>
     <w:p>
@@ -13990,21 +13974,12 @@
         </w:rPr>
         <w:t xml:space="preserve"> is used for </w:t>
       </w:r>
-      <w:proofErr w:type="spellStart"/>
-      <w:r>
-        <w:rPr>
-          <w:rFonts w:ascii="Courier New" w:hAnsi="Courier New" w:cs="Courier New"/>
-          <w:lang w:val="en-US"/>
-        </w:rPr>
-        <w:t>IdentificationStringW</w:t>
-      </w:r>
-      <w:proofErr w:type="spellEnd"/>
-      <w:r>
-        <w:rPr>
-          <w:rFonts w:ascii="Courier New" w:hAnsi="Courier New" w:cs="Courier New"/>
-          <w:lang w:val="en-US"/>
-        </w:rPr>
-        <w:t>()</w:t>
+      <w:r>
+        <w:rPr>
+          <w:rFonts w:ascii="Courier New" w:hAnsi="Courier New" w:cs="Courier New"/>
+          <w:lang w:val="en-US"/>
+        </w:rPr>
+        <w:t>IdentificationStringW()</w:t>
       </w:r>
       <w:r>
         <w:rPr>
@@ -15411,6 +15386,70 @@
         <w:rPr>
           <w:lang w:val="en-US"/>
         </w:rPr>
+        <w:t>2.3.3</w:t>
+      </w:r>
+      <w:r>
+        <w:rPr>
+          <w:lang w:val="en-US"/>
+        </w:rPr>
+        <w:tab/>
+      </w:r>
+      <w:r>
+        <w:rPr>
+          <w:lang w:val="en-US"/>
+        </w:rPr>
+        <w:tab/>
+        <w:t>20 May 2024</w:t>
+      </w:r>
+      <w:r>
+        <w:rPr>
+          <w:lang w:val="en-US"/>
+        </w:rPr>
+        <w:tab/>
+        <w:t>Fixed crash caused by plugin EnvironmentString.dll</w:t>
+      </w:r>
+      <w:r>
+        <w:rPr>
+          <w:lang w:val="en-US"/>
+        </w:rPr>
+        <w:br/>
+      </w:r>
+      <w:r>
+        <w:rPr>
+          <w:lang w:val="en-US"/>
+        </w:rPr>
+        <w:tab/>
+      </w:r>
+      <w:r>
+        <w:rPr>
+          <w:lang w:val="en-US"/>
+        </w:rPr>
+        <w:tab/>
+      </w:r>
+      <w:r>
+        <w:rPr>
+          <w:lang w:val="en-US"/>
+        </w:rPr>
+        <w:tab/>
+      </w:r>
+      <w:r>
+        <w:rPr>
+          <w:lang w:val="en-US"/>
+        </w:rPr>
+        <w:tab/>
+        <w:t>Released as Authenticode signed binary</w:t>
+      </w:r>
+    </w:p>
+    <w:p>
+      <w:pPr>
+        <w:rPr>
+          <w:lang w:val="en-US"/>
+        </w:rPr>
+      </w:pPr>
+      <w:r>
+        <w:rPr>
+          <w:lang w:val="en-US"/>
+        </w:rPr>
         <w:t>2.3.2</w:t>
       </w:r>
       <w:r>
@@ -15941,6 +15980,7 @@
         <w:rPr>
           <w:lang w:val="en-US"/>
         </w:rPr>
+        <w:lastRenderedPageBreak/>
         <w:t>WinMinorVersion</w:t>
       </w:r>
       <w:proofErr w:type="spellEnd"/>
@@ -15983,7 +16023,6 @@
         <w:rPr>
           <w:lang w:val="en-US"/>
         </w:rPr>
-        <w:lastRenderedPageBreak/>
         <w:t>HomeDir</w:t>
       </w:r>
       <w:proofErr w:type="spellEnd"/>
@@ -16209,55 +16248,140 @@
         </w:rPr>
         <w:t xml:space="preserve">UserDetect2 is a project of ViaThinkSoft ( </w:t>
       </w:r>
-      <w:hyperlink r:id="rId7" w:history="1">
+      <w:r>
+        <w:fldChar w:fldCharType="begin"/>
+      </w:r>
+      <w:r>
+        <w:rPr>
+          <w:lang w:val="en-US"/>
+        </w:rPr>
+        <w:instrText>HYPERLINK "http://www.viathinksoft.com"</w:instrText>
+      </w:r>
+      <w:r>
+        <w:fldChar w:fldCharType="separate"/>
+      </w:r>
+      <w:r>
+        <w:rPr>
+          <w:rStyle w:val="Hyperlink"/>
+          <w:lang w:val="en-US"/>
+        </w:rPr>
+        <w:t>www.viathinksoft.com</w:t>
+      </w:r>
+      <w:r>
+        <w:rPr>
+          <w:rStyle w:val="Hyperlink"/>
+          <w:lang w:val="en-US"/>
+        </w:rPr>
+        <w:fldChar w:fldCharType="end"/>
+      </w:r>
+      <w:r>
+        <w:rPr>
+          <w:lang w:val="en-US"/>
+        </w:rPr>
+        <w:t xml:space="preserve"> ) and is released under the terms of </w:t>
+      </w:r>
+      <w:r>
+        <w:rPr>
+          <w:lang w:val="en-US"/>
+        </w:rPr>
+        <w:t xml:space="preserve">the </w:t>
+      </w:r>
+      <w:r>
+        <w:fldChar w:fldCharType="begin"/>
+      </w:r>
+      <w:r>
+        <w:rPr>
+          <w:lang w:val="en-US"/>
+        </w:rPr>
+        <w:instrText>HYPERLINK "https://www.apache.org/licenses/LICENSE-2.0"</w:instrText>
+      </w:r>
+      <w:r>
+        <w:fldChar w:fldCharType="separate"/>
+      </w:r>
+      <w:r>
+        <w:rPr>
+          <w:rStyle w:val="Hyperlink"/>
+          <w:lang w:val="en-US"/>
+        </w:rPr>
+        <w:t>Apache 2.0 license</w:t>
+      </w:r>
+      <w:r>
+        <w:rPr>
+          <w:rStyle w:val="Hyperlink"/>
+          <w:lang w:val="en-US"/>
+        </w:rPr>
+        <w:fldChar w:fldCharType="end"/>
+      </w:r>
+      <w:r>
+        <w:rPr>
+          <w:lang w:val="en-US"/>
+        </w:rPr>
+        <w:t>.</w:t>
+      </w:r>
+    </w:p>
+    <w:p>
+      <w:pPr>
+        <w:rPr>
+          <w:lang w:val="en-US"/>
+        </w:rPr>
+      </w:pPr>
+      <w:r>
+        <w:rPr>
+          <w:lang w:val="en-US"/>
+        </w:rPr>
+        <w:t>Author:</w:t>
+      </w:r>
+    </w:p>
+    <w:p>
+      <w:pPr>
+        <w:ind w:firstLine="720"/>
+        <w:rPr>
+          <w:lang w:val="en-US"/>
+        </w:rPr>
+      </w:pPr>
+      <w:r>
+        <w:rPr>
+          <w:lang w:val="en-US"/>
+        </w:rPr>
+        <w:t>Daniel Marschall</w:t>
+      </w:r>
+    </w:p>
+    <w:p>
+      <w:pPr>
+        <w:ind w:firstLine="720"/>
+        <w:rPr>
+          <w:lang w:val="en-US"/>
+        </w:rPr>
+      </w:pPr>
+      <w:proofErr w:type="spellStart"/>
+      <w:r>
+        <w:rPr>
+          <w:lang w:val="en-US"/>
+        </w:rPr>
+        <w:t>eMail</w:t>
+      </w:r>
+      <w:proofErr w:type="spellEnd"/>
+      <w:r>
+        <w:rPr>
+          <w:lang w:val="en-US"/>
+        </w:rPr>
+        <w:t>:</w:t>
+      </w:r>
+      <w:r>
+        <w:rPr>
+          <w:lang w:val="en-US"/>
+        </w:rPr>
+        <w:tab/>
+      </w:r>
+      <w:hyperlink r:id="rId6" w:history="1">
         <w:r>
           <w:rPr>
             <w:rStyle w:val="Hyperlink"/>
             <w:lang w:val="en-US"/>
           </w:rPr>
-          <w:t>www.viathinksoft.com</w:t>
+          <w:t>info@daniel-marschall.de</w:t>
         </w:r>
       </w:hyperlink>
-      <w:r>
-        <w:rPr>
-          <w:lang w:val="en-US"/>
-        </w:rPr>
-        <w:t xml:space="preserve"> ) and is released under the terms of </w:t>
-      </w:r>
-      <w:r>
-        <w:rPr>
-          <w:lang w:val="en-US"/>
-        </w:rPr>
-        <w:t xml:space="preserve">the </w:t>
-      </w:r>
-      <w:hyperlink r:id="rId8" w:history="1">
-        <w:r>
-          <w:rPr>
-            <w:rStyle w:val="Hyperlink"/>
-            <w:lang w:val="en-US"/>
-          </w:rPr>
-          <w:t>Apache 2.0 license</w:t>
-        </w:r>
-      </w:hyperlink>
-      <w:r>
-        <w:rPr>
-          <w:lang w:val="en-US"/>
-        </w:rPr>
-        <w:t>.</w:t>
-      </w:r>
-    </w:p>
-    <w:p>
-      <w:pPr>
-        <w:rPr>
-          <w:lang w:val="en-US"/>
-        </w:rPr>
-      </w:pPr>
-      <w:r>
-        <w:rPr>
-          <w:lang w:val="en-US"/>
-        </w:rPr>
-        <w:t>Author:</w:t>
-      </w:r>
     </w:p>
     <w:p>
       <w:pPr>
@@ -16270,29 +16394,7 @@
         <w:rPr>
           <w:lang w:val="en-US"/>
         </w:rPr>
-        <w:t>Daniel Marschall</w:t>
-      </w:r>
-    </w:p>
-    <w:p>
-      <w:pPr>
-        <w:ind w:firstLine="720"/>
-        <w:rPr>
-          <w:lang w:val="en-US"/>
-        </w:rPr>
-      </w:pPr>
-      <w:proofErr w:type="spellStart"/>
-      <w:r>
-        <w:rPr>
-          <w:lang w:val="en-US"/>
-        </w:rPr>
-        <w:t>eMail</w:t>
-      </w:r>
-      <w:proofErr w:type="spellEnd"/>
-      <w:r>
-        <w:rPr>
-          <w:lang w:val="en-US"/>
-        </w:rPr>
-        <w:t>:</w:t>
+        <w:t>Web:</w:t>
       </w:r>
       <w:r>
         <w:rPr>
@@ -16300,36 +16402,7 @@
         </w:rPr>
         <w:tab/>
       </w:r>
-      <w:hyperlink r:id="rId9" w:history="1">
-        <w:r>
-          <w:rPr>
-            <w:rStyle w:val="Hyperlink"/>
-            <w:lang w:val="en-US"/>
-          </w:rPr>
-          <w:t>info@daniel-marschall.de</w:t>
-        </w:r>
-      </w:hyperlink>
-    </w:p>
-    <w:p>
-      <w:pPr>
-        <w:ind w:firstLine="720"/>
-        <w:rPr>
-          <w:lang w:val="en-US"/>
-        </w:rPr>
-      </w:pPr>
-      <w:r>
-        <w:rPr>
-          <w:lang w:val="en-US"/>
-        </w:rPr>
-        <w:t>Web:</w:t>
-      </w:r>
-      <w:r>
-        <w:rPr>
-          <w:lang w:val="en-US"/>
-        </w:rPr>
-        <w:tab/>
-      </w:r>
-      <w:hyperlink r:id="rId10" w:history="1">
+      <w:hyperlink r:id="rId7" w:history="1">
         <w:r>
           <w:rPr>
             <w:rStyle w:val="Hyperlink"/>
@@ -16358,7 +16431,7 @@
 </file>
 
 <file path=word/numbering.xml><?xml version="1.0" encoding="utf-8"?>
-<w:numbering xmlns:wpc="http://schemas.microsoft.com/office/word/2010/wordprocessingCanvas" xmlns:cx="http://schemas.microsoft.com/office/drawing/2014/chartex" xmlns:cx1="http://schemas.microsoft.com/office/drawing/2015/9/8/chartex" xmlns:cx2="http://schemas.microsoft.com/office/drawing/2015/10/21/chartex" xmlns:cx3="http://schemas.microsoft.com/office/drawing/2016/5/9/chartex" xmlns:cx4="http://schemas.microsoft.com/office/drawing/2016/5/10/chartex" xmlns:cx5="http://schemas.microsoft.com/office/drawing/2016/5/11/chartex" xmlns:cx6="http://schemas.microsoft.com/office/drawing/2016/5/12/chartex" xmlns:cx7="http://schemas.microsoft.com/office/drawing/2016/5/13/chartex" xmlns:cx8="http://schemas.microsoft.com/office/drawing/2016/5/14/chartex" xmlns:mc="http://schemas.openxmlformats.org/markup-compatibility/2006" xmlns:aink="http://schemas.microsoft.com/office/drawing/2016/ink" xmlns:am3d="http://schemas.microsoft.com/office/drawing/2017/model3d" xmlns:o="urn:schemas-microsoft-com:office:office" xmlns:r="http://schemas.openxmlformats.org/officeDocument/2006/relationships" xmlns:m="http://schemas.openxmlformats.org/officeDocument/2006/math" xmlns:v="urn:schemas-microsoft-com:vml" xmlns:wp14="http://schemas.microsoft.com/office/word/2010/wordprocessingDrawing" xmlns:wp="http://schemas.openxmlformats.org/drawingml/2006/wordprocessingDrawing" xmlns:w10="urn:schemas-microsoft-com:office:word" xmlns:w="http://schemas.openxmlformats.org/wordprocessingml/2006/main" xmlns:w14="http://schemas.microsoft.com/office/word/2010/wordml" xmlns:w15="http://schemas.microsoft.com/office/word/2012/wordml" xmlns:w16cex="http://schemas.microsoft.com/office/word/2018/wordml/cex" xmlns:w16cid="http://schemas.microsoft.com/office/word/2016/wordml/cid" xmlns:w16="http://schemas.microsoft.com/office/word/2018/wordml" xmlns:w16sdtdh="http://schemas.microsoft.com/office/word/2020/wordml/sdtdatahash" xmlns:w16se="http://schemas.microsoft.com/office/word/2015/wordml/symex" xmlns:wpg="http://schemas.microsoft.com/office/word/2010/wordprocessingGroup" xmlns:wpi="http://schemas.microsoft.com/office/word/2010/wordprocessingInk" xmlns:wne="http://schemas.microsoft.com/office/word/2006/wordml" xmlns:wps="http://schemas.microsoft.com/office/word/2010/wordprocessingShape" mc:Ignorable="w14 w15 w16se w16cid w16 w16cex w16sdtdh wp14">
+<w:numbering xmlns:wpc="http://schemas.microsoft.com/office/word/2010/wordprocessingCanvas" xmlns:cx="http://schemas.microsoft.com/office/drawing/2014/chartex" xmlns:cx1="http://schemas.microsoft.com/office/drawing/2015/9/8/chartex" xmlns:cx2="http://schemas.microsoft.com/office/drawing/2015/10/21/chartex" xmlns:cx3="http://schemas.microsoft.com/office/drawing/2016/5/9/chartex" xmlns:cx4="http://schemas.microsoft.com/office/drawing/2016/5/10/chartex" xmlns:cx5="http://schemas.microsoft.com/office/drawing/2016/5/11/chartex" xmlns:cx6="http://schemas.microsoft.com/office/drawing/2016/5/12/chartex" xmlns:cx7="http://schemas.microsoft.com/office/drawing/2016/5/13/chartex" xmlns:cx8="http://schemas.microsoft.com/office/drawing/2016/5/14/chartex" xmlns:mc="http://schemas.openxmlformats.org/markup-compatibility/2006" xmlns:aink="http://schemas.microsoft.com/office/drawing/2016/ink" xmlns:am3d="http://schemas.microsoft.com/office/drawing/2017/model3d" xmlns:o="urn:schemas-microsoft-com:office:office" xmlns:oel="http://schemas.microsoft.com/office/2019/extlst" xmlns:r="http://schemas.openxmlformats.org/officeDocument/2006/relationships" xmlns:m="http://schemas.openxmlformats.org/officeDocument/2006/math" xmlns:v="urn:schemas-microsoft-com:vml" xmlns:wp14="http://schemas.microsoft.com/office/word/2010/wordprocessingDrawing" xmlns:wp="http://schemas.openxmlformats.org/drawingml/2006/wordprocessingDrawing" xmlns:w10="urn:schemas-microsoft-com:office:word" xmlns:w="http://schemas.openxmlformats.org/wordprocessingml/2006/main" xmlns:w14="http://schemas.microsoft.com/office/word/2010/wordml" xmlns:w15="http://schemas.microsoft.com/office/word/2012/wordml" xmlns:w16cex="http://schemas.microsoft.com/office/word/2018/wordml/cex" xmlns:w16cid="http://schemas.microsoft.com/office/word/2016/wordml/cid" xmlns:w16="http://schemas.microsoft.com/office/word/2018/wordml" xmlns:w16du="http://schemas.microsoft.com/office/word/2023/wordml/word16du" xmlns:w16sdtdh="http://schemas.microsoft.com/office/word/2020/wordml/sdtdatahash" xmlns:w16se="http://schemas.microsoft.com/office/word/2015/wordml/symex" xmlns:wpg="http://schemas.microsoft.com/office/word/2010/wordprocessingGroup" xmlns:wpi="http://schemas.microsoft.com/office/word/2010/wordprocessingInk" xmlns:wne="http://schemas.microsoft.com/office/word/2006/wordml" xmlns:wps="http://schemas.microsoft.com/office/word/2010/wordprocessingShape" mc:Ignorable="w14 w15 w16se w16cid w16 w16cex w16sdtdh w16du wp14">
   <w:abstractNum w:abstractNumId="0" w15:restartNumberingAfterBreak="0">
     <w:nsid w:val="23DD1A44"/>
     <w:multiLevelType w:val="hybridMultilevel"/>
@@ -18054,56 +18127,56 @@
       </w:rPr>
     </w:lvl>
   </w:abstractNum>
-  <w:num w:numId="1">
+  <w:num w:numId="1" w16cid:durableId="327245107">
     <w:abstractNumId w:val="14"/>
   </w:num>
-  <w:num w:numId="2">
+  <w:num w:numId="2" w16cid:durableId="2132504840">
     <w:abstractNumId w:val="0"/>
   </w:num>
-  <w:num w:numId="3">
+  <w:num w:numId="3" w16cid:durableId="1471826247">
     <w:abstractNumId w:val="8"/>
   </w:num>
-  <w:num w:numId="4">
+  <w:num w:numId="4" w16cid:durableId="1109474809">
     <w:abstractNumId w:val="6"/>
   </w:num>
-  <w:num w:numId="5">
+  <w:num w:numId="5" w16cid:durableId="1701399693">
     <w:abstractNumId w:val="1"/>
   </w:num>
-  <w:num w:numId="6">
+  <w:num w:numId="6" w16cid:durableId="1406535369">
     <w:abstractNumId w:val="10"/>
   </w:num>
-  <w:num w:numId="7">
+  <w:num w:numId="7" w16cid:durableId="1217428598">
     <w:abstractNumId w:val="13"/>
   </w:num>
-  <w:num w:numId="8">
+  <w:num w:numId="8" w16cid:durableId="2075198557">
     <w:abstractNumId w:val="4"/>
   </w:num>
-  <w:num w:numId="9">
+  <w:num w:numId="9" w16cid:durableId="1292707330">
     <w:abstractNumId w:val="11"/>
   </w:num>
-  <w:num w:numId="10">
+  <w:num w:numId="10" w16cid:durableId="92673163">
     <w:abstractNumId w:val="9"/>
   </w:num>
-  <w:num w:numId="11">
+  <w:num w:numId="11" w16cid:durableId="1801339951">
     <w:abstractNumId w:val="5"/>
   </w:num>
-  <w:num w:numId="12">
+  <w:num w:numId="12" w16cid:durableId="851451462">
     <w:abstractNumId w:val="12"/>
   </w:num>
-  <w:num w:numId="13">
+  <w:num w:numId="13" w16cid:durableId="1028944219">
     <w:abstractNumId w:val="3"/>
   </w:num>
-  <w:num w:numId="14">
+  <w:num w:numId="14" w16cid:durableId="2065903301">
     <w:abstractNumId w:val="7"/>
   </w:num>
-  <w:num w:numId="15">
+  <w:num w:numId="15" w16cid:durableId="348065919">
     <w:abstractNumId w:val="2"/>
   </w:num>
 </w:numbering>
 </file>
 
 <file path=word/styles.xml><?xml version="1.0" encoding="utf-8"?>
-<w:styles xmlns:mc="http://schemas.openxmlformats.org/markup-compatibility/2006" xmlns:r="http://schemas.openxmlformats.org/officeDocument/2006/relationships" xmlns:w="http://schemas.openxmlformats.org/wordprocessingml/2006/main" xmlns:w14="http://schemas.microsoft.com/office/word/2010/wordml" xmlns:w15="http://schemas.microsoft.com/office/word/2012/wordml" xmlns:w16cex="http://schemas.microsoft.com/office/word/2018/wordml/cex" xmlns:w16cid="http://schemas.microsoft.com/office/word/2016/wordml/cid" xmlns:w16="http://schemas.microsoft.com/office/word/2018/wordml" xmlns:w16sdtdh="http://schemas.microsoft.com/office/word/2020/wordml/sdtdatahash" xmlns:w16se="http://schemas.microsoft.com/office/word/2015/wordml/symex" mc:Ignorable="w14 w15 w16se w16cid w16 w16cex w16sdtdh">
+<w:styles xmlns:mc="http://schemas.openxmlformats.org/markup-compatibility/2006" xmlns:r="http://schemas.openxmlformats.org/officeDocument/2006/relationships" xmlns:w="http://schemas.openxmlformats.org/wordprocessingml/2006/main" xmlns:w14="http://schemas.microsoft.com/office/word/2010/wordml" xmlns:w15="http://schemas.microsoft.com/office/word/2012/wordml" xmlns:w16cex="http://schemas.microsoft.com/office/word/2018/wordml/cex" xmlns:w16cid="http://schemas.microsoft.com/office/word/2016/wordml/cid" xmlns:w16="http://schemas.microsoft.com/office/word/2018/wordml" xmlns:w16du="http://schemas.microsoft.com/office/word/2023/wordml/word16du" xmlns:w16sdtdh="http://schemas.microsoft.com/office/word/2020/wordml/sdtdatahash" xmlns:w16se="http://schemas.microsoft.com/office/word/2015/wordml/symex" mc:Ignorable="w14 w15 w16se w16cid w16 w16cex w16sdtdh w16du">
   <w:docDefaults>
     <w:rPrDefault>
       <w:rPr>

</xml_diff>